<commit_message>
Added document with Questions
</commit_message>
<xml_diff>
--- a/Android Jetpack Compose - Questions.docx
+++ b/Android Jetpack Compose - Questions.docx
@@ -5775,6 +5775,439 @@
     </w:p>
     <w:p>
       <w:pPr>
+        <w:pStyle w:val="NoSpacing"/>
+        <w:numPr>
+          <w:ilvl w:val="0"/>
+          <w:numId w:val="36"/>
+        </w:numPr>
+        <w:rPr>
+          <w:lang w:val="en-US"/>
+        </w:rPr>
+      </w:pPr>
+      <w:r>
+        <w:rPr>
+          <w:lang w:val="en-US"/>
+        </w:rPr>
+        <w:t xml:space="preserve">A Compact size refers to a screen narrower than 600 </w:t>
+      </w:r>
+      <w:proofErr w:type="spellStart"/>
+      <w:r>
+        <w:rPr>
+          <w:lang w:val="en-US"/>
+        </w:rPr>
+        <w:t>dp</w:t>
+      </w:r>
+      <w:proofErr w:type="spellEnd"/>
+      <w:r>
+        <w:rPr>
+          <w:lang w:val="en-US"/>
+        </w:rPr>
+        <w:t xml:space="preserve"> (most of the smartphones in portrait mode).</w:t>
+      </w:r>
+    </w:p>
+    <w:p>
+      <w:pPr>
+        <w:pStyle w:val="NoSpacing"/>
+        <w:numPr>
+          <w:ilvl w:val="0"/>
+          <w:numId w:val="36"/>
+        </w:numPr>
+        <w:rPr>
+          <w:lang w:val="en-US"/>
+        </w:rPr>
+      </w:pPr>
+      <w:r>
+        <w:rPr>
+          <w:lang w:val="en-US"/>
+        </w:rPr>
+        <w:t xml:space="preserve">A Medium size refers to a screen width of 600 </w:t>
+      </w:r>
+      <w:proofErr w:type="spellStart"/>
+      <w:r>
+        <w:rPr>
+          <w:lang w:val="en-US"/>
+        </w:rPr>
+        <w:t>dp</w:t>
+      </w:r>
+      <w:proofErr w:type="spellEnd"/>
+      <w:r>
+        <w:rPr>
+          <w:lang w:val="en-US"/>
+        </w:rPr>
+        <w:t xml:space="preserve"> up 840 </w:t>
+      </w:r>
+      <w:proofErr w:type="spellStart"/>
+      <w:r>
+        <w:rPr>
+          <w:lang w:val="en-US"/>
+        </w:rPr>
+        <w:t>dp</w:t>
+      </w:r>
+      <w:proofErr w:type="spellEnd"/>
+      <w:r>
+        <w:rPr>
+          <w:lang w:val="en-US"/>
+        </w:rPr>
+        <w:t xml:space="preserve"> (tablets, foldable in portrait mode).</w:t>
+      </w:r>
+    </w:p>
+    <w:p>
+      <w:pPr>
+        <w:pStyle w:val="NoSpacing"/>
+        <w:numPr>
+          <w:ilvl w:val="0"/>
+          <w:numId w:val="36"/>
+        </w:numPr>
+        <w:rPr>
+          <w:lang w:val="en-US"/>
+        </w:rPr>
+      </w:pPr>
+      <w:r>
+        <w:rPr>
+          <w:lang w:val="en-US"/>
+        </w:rPr>
+        <w:t xml:space="preserve">An Expanded size refers to a screen width of 840 </w:t>
+      </w:r>
+      <w:proofErr w:type="spellStart"/>
+      <w:r>
+        <w:rPr>
+          <w:lang w:val="en-US"/>
+        </w:rPr>
+        <w:t>dp</w:t>
+      </w:r>
+      <w:proofErr w:type="spellEnd"/>
+      <w:r>
+        <w:rPr>
+          <w:lang w:val="en-US"/>
+        </w:rPr>
+        <w:t xml:space="preserve"> or more (tablets and foldables in landscape, desktop environments).</w:t>
+      </w:r>
+    </w:p>
+    <w:p>
+      <w:pPr>
+        <w:pStyle w:val="NoSpacing"/>
+        <w:jc w:val="both"/>
+        <w:rPr>
+          <w:lang w:val="en-US"/>
+        </w:rPr>
+      </w:pPr>
+    </w:p>
+    <w:p>
+      <w:pPr>
+        <w:pStyle w:val="Heading3"/>
+        <w:rPr>
+          <w:lang w:val="en-US"/>
+        </w:rPr>
+      </w:pPr>
+      <w:r>
+        <w:rPr>
+          <w:lang w:val="en-US"/>
+        </w:rPr>
+        <w:t>How does Dynamic Navigation work?</w:t>
+      </w:r>
+    </w:p>
+    <w:p>
+      <w:pPr>
+        <w:pStyle w:val="NoSpacing"/>
+        <w:numPr>
+          <w:ilvl w:val="0"/>
+          <w:numId w:val="37"/>
+        </w:numPr>
+        <w:jc w:val="both"/>
+      </w:pPr>
+      <w:r>
+        <w:rPr>
+          <w:b/>
+          <w:bCs/>
+        </w:rPr>
+        <w:t>Bottom Navigation</w:t>
+      </w:r>
+      <w:r>
+        <w:t>:</w:t>
+      </w:r>
+    </w:p>
+    <w:p>
+      <w:pPr>
+        <w:pStyle w:val="NoSpacing"/>
+        <w:numPr>
+          <w:ilvl w:val="1"/>
+          <w:numId w:val="38"/>
+        </w:numPr>
+        <w:jc w:val="both"/>
+      </w:pPr>
+      <w:r>
+        <w:t>Use</w:t>
+      </w:r>
+      <w:r>
+        <w:t xml:space="preserve"> </w:t>
+      </w:r>
+      <w:r>
+        <w:t>BottomNavigation</w:t>
+      </w:r>
+      <w:r>
+        <w:t xml:space="preserve"> </w:t>
+      </w:r>
+      <w:r>
+        <w:t>and</w:t>
+      </w:r>
+      <w:r>
+        <w:t xml:space="preserve"> </w:t>
+      </w:r>
+      <w:r>
+        <w:t>BottomNavigationItem</w:t>
+      </w:r>
+      <w:r>
+        <w:t xml:space="preserve"> </w:t>
+      </w:r>
+      <w:r>
+        <w:t>to create a bottom navigation bar.</w:t>
+      </w:r>
+    </w:p>
+    <w:p>
+      <w:pPr>
+        <w:pStyle w:val="NoSpacing"/>
+        <w:numPr>
+          <w:ilvl w:val="1"/>
+          <w:numId w:val="39"/>
+        </w:numPr>
+        <w:jc w:val="both"/>
+      </w:pPr>
+      <w:r>
+        <w:t>Manage navigation state with a</w:t>
+      </w:r>
+      <w:r>
+        <w:t xml:space="preserve"> </w:t>
+      </w:r>
+      <w:r>
+        <w:t>NavHost</w:t>
+      </w:r>
+      <w:r>
+        <w:t xml:space="preserve"> </w:t>
+      </w:r>
+      <w:r>
+        <w:t>and</w:t>
+      </w:r>
+      <w:r>
+        <w:t xml:space="preserve"> </w:t>
+      </w:r>
+      <w:r>
+        <w:t>NavController.</w:t>
+      </w:r>
+    </w:p>
+    <w:p>
+      <w:pPr>
+        <w:pStyle w:val="NoSpacing"/>
+        <w:numPr>
+          <w:ilvl w:val="0"/>
+          <w:numId w:val="37"/>
+        </w:numPr>
+        <w:jc w:val="both"/>
+      </w:pPr>
+      <w:r>
+        <w:rPr>
+          <w:b/>
+          <w:bCs/>
+        </w:rPr>
+        <w:t>Navigation Rail</w:t>
+      </w:r>
+      <w:r>
+        <w:t>:</w:t>
+      </w:r>
+    </w:p>
+    <w:p>
+      <w:pPr>
+        <w:pStyle w:val="NoSpacing"/>
+        <w:numPr>
+          <w:ilvl w:val="1"/>
+          <w:numId w:val="40"/>
+        </w:numPr>
+        <w:jc w:val="both"/>
+      </w:pPr>
+      <w:r>
+        <w:t>Use</w:t>
+      </w:r>
+      <w:r>
+        <w:t xml:space="preserve"> </w:t>
+      </w:r>
+      <w:r>
+        <w:t>NavigationRail</w:t>
+      </w:r>
+      <w:r>
+        <w:t xml:space="preserve"> </w:t>
+      </w:r>
+      <w:r>
+        <w:t>and</w:t>
+      </w:r>
+      <w:r>
+        <w:t xml:space="preserve"> </w:t>
+      </w:r>
+      <w:r>
+        <w:t>NavigationRailItem</w:t>
+      </w:r>
+      <w:r>
+        <w:t xml:space="preserve"> </w:t>
+      </w:r>
+      <w:r>
+        <w:t>for side navigation.</w:t>
+      </w:r>
+    </w:p>
+    <w:p>
+      <w:pPr>
+        <w:pStyle w:val="NoSpacing"/>
+        <w:numPr>
+          <w:ilvl w:val="1"/>
+          <w:numId w:val="41"/>
+        </w:numPr>
+        <w:jc w:val="both"/>
+      </w:pPr>
+      <w:r>
+        <w:t>Similar to bottom navigation, manage state with</w:t>
+      </w:r>
+      <w:r>
+        <w:t xml:space="preserve"> </w:t>
+      </w:r>
+      <w:r>
+        <w:t>NavHost</w:t>
+      </w:r>
+      <w:r>
+        <w:t xml:space="preserve"> </w:t>
+      </w:r>
+      <w:r>
+        <w:t>and</w:t>
+      </w:r>
+      <w:r>
+        <w:t xml:space="preserve"> </w:t>
+      </w:r>
+      <w:r>
+        <w:t>NavController.</w:t>
+      </w:r>
+    </w:p>
+    <w:p>
+      <w:pPr>
+        <w:pStyle w:val="NoSpacing"/>
+        <w:numPr>
+          <w:ilvl w:val="0"/>
+          <w:numId w:val="37"/>
+        </w:numPr>
+        <w:jc w:val="both"/>
+      </w:pPr>
+      <w:r>
+        <w:rPr>
+          <w:b/>
+          <w:bCs/>
+        </w:rPr>
+        <w:t>Navigation Drawer</w:t>
+      </w:r>
+      <w:r>
+        <w:t>:</w:t>
+      </w:r>
+    </w:p>
+    <w:p>
+      <w:pPr>
+        <w:pStyle w:val="NoSpacing"/>
+        <w:numPr>
+          <w:ilvl w:val="1"/>
+          <w:numId w:val="42"/>
+        </w:numPr>
+        <w:jc w:val="both"/>
+      </w:pPr>
+      <w:r>
+        <w:t>Use</w:t>
+      </w:r>
+      <w:r>
+        <w:t xml:space="preserve"> </w:t>
+      </w:r>
+      <w:r>
+        <w:t>ModalDrawer</w:t>
+      </w:r>
+      <w:r>
+        <w:t xml:space="preserve"> </w:t>
+      </w:r>
+      <w:r>
+        <w:t>or</w:t>
+      </w:r>
+      <w:r>
+        <w:t xml:space="preserve"> </w:t>
+      </w:r>
+      <w:r>
+        <w:t>Scaffold</w:t>
+      </w:r>
+      <w:r>
+        <w:t xml:space="preserve"> </w:t>
+      </w:r>
+      <w:r>
+        <w:t>with</w:t>
+      </w:r>
+      <w:r>
+        <w:t xml:space="preserve"> </w:t>
+      </w:r>
+      <w:r>
+        <w:t>DrawerContent</w:t>
+      </w:r>
+      <w:r>
+        <w:t xml:space="preserve"> </w:t>
+      </w:r>
+      <w:r>
+        <w:t>for a navigation drawer.</w:t>
+      </w:r>
+    </w:p>
+    <w:p>
+      <w:pPr>
+        <w:pStyle w:val="NoSpacing"/>
+        <w:numPr>
+          <w:ilvl w:val="1"/>
+          <w:numId w:val="43"/>
+        </w:numPr>
+        <w:jc w:val="both"/>
+      </w:pPr>
+      <w:r>
+        <w:t>Control navigation with</w:t>
+      </w:r>
+      <w:r>
+        <w:t xml:space="preserve"> </w:t>
+      </w:r>
+      <w:r>
+        <w:t>NavHost</w:t>
+      </w:r>
+      <w:r>
+        <w:t xml:space="preserve"> </w:t>
+      </w:r>
+      <w:r>
+        <w:t>and</w:t>
+      </w:r>
+      <w:r>
+        <w:t xml:space="preserve"> </w:t>
+      </w:r>
+      <w:r>
+        <w:t>NavController.</w:t>
+      </w:r>
+    </w:p>
+    <w:p>
+      <w:pPr>
+        <w:pStyle w:val="NoSpacing"/>
+        <w:jc w:val="both"/>
+      </w:pPr>
+    </w:p>
+    <w:p>
+      <w:pPr>
+        <w:pStyle w:val="NoSpacing"/>
+        <w:jc w:val="both"/>
+        <w:rPr>
+          <w:lang w:val="en-US"/>
+        </w:rPr>
+      </w:pPr>
+    </w:p>
+    <w:p>
+      <w:pPr>
+        <w:pStyle w:val="NoSpacing"/>
+        <w:jc w:val="both"/>
+        <w:rPr>
+          <w:lang w:val="en-US"/>
+        </w:rPr>
+      </w:pPr>
+    </w:p>
+    <w:p>
+      <w:pPr>
         <w:pStyle w:val="Heading3"/>
         <w:rPr>
           <w:lang w:val="en-US"/>
@@ -5901,6 +6334,7 @@
         <w:jc w:val="both"/>
       </w:pPr>
       <w:r>
+        <w:lastRenderedPageBreak/>
         <w:t>Offers more flexibility and power compared to LiveData, especially for handling complex data streams and transformations.</w:t>
       </w:r>
     </w:p>
@@ -6061,7 +6495,6 @@
         <w:pStyle w:val="Heading3"/>
       </w:pPr>
       <w:r>
-        <w:lastRenderedPageBreak/>
         <w:t>What is the ViewModel?</w:t>
       </w:r>
     </w:p>
@@ -6437,7 +6870,6 @@
         <w:jc w:val="both"/>
       </w:pPr>
       <w:r>
-        <w:lastRenderedPageBreak/>
         <w:t>When a composable function is called, it generates a tree of UI elements. This tree is then used to determine what should be displayed on the screen.</w:t>
       </w:r>
     </w:p>
@@ -6857,7 +7289,6 @@
         <w:pStyle w:val="CodeExample"/>
       </w:pPr>
       <w:r>
-        <w:lastRenderedPageBreak/>
         <w:t>}</w:t>
       </w:r>
     </w:p>
@@ -7138,6 +7569,7 @@
         <w:jc w:val="both"/>
       </w:pPr>
       <w:r>
+        <w:lastRenderedPageBreak/>
         <w:t>The</w:t>
       </w:r>
       <w:r>
@@ -7168,14 +7600,7 @@
           <w:i/>
           <w:iCs/>
         </w:rPr>
-        <w:t>rememberNavControlle</w:t>
-      </w:r>
-      <w:r>
-        <w:rPr>
-          <w:i/>
-          <w:iCs/>
-        </w:rPr>
-        <w:t>r</w:t>
+        <w:t>rememberNavController</w:t>
       </w:r>
       <w:r>
         <w:t xml:space="preserve"> </w:t>
@@ -7369,7 +7794,6 @@
         <w:pStyle w:val="CodeExample"/>
       </w:pPr>
       <w:r>
-        <w:lastRenderedPageBreak/>
         <w:t xml:space="preserve">    navController = navController,</w:t>
       </w:r>
     </w:p>
@@ -7658,6 +8082,7 @@
           <w:bCs/>
           <w:lang w:val="en-US"/>
         </w:rPr>
+        <w:lastRenderedPageBreak/>
         <w:t>Set Content</w:t>
       </w:r>
       <w:r>
@@ -7938,6 +8363,287 @@
       <w:r>
         <w:t>}</w:t>
       </w:r>
+    </w:p>
+    <w:p>
+      <w:pPr>
+        <w:pStyle w:val="NoSpacing"/>
+        <w:jc w:val="both"/>
+        <w:rPr>
+          <w:lang w:val="en-US"/>
+        </w:rPr>
+      </w:pPr>
+    </w:p>
+    <w:p>
+      <w:pPr>
+        <w:pStyle w:val="Heading3"/>
+        <w:rPr>
+          <w:lang w:val="en-US"/>
+        </w:rPr>
+      </w:pPr>
+      <w:r>
+        <w:rPr>
+          <w:lang w:val="en-US"/>
+        </w:rPr>
+        <w:t>How to implement the basic features of Accessibility?</w:t>
+      </w:r>
+    </w:p>
+    <w:p>
+      <w:pPr>
+        <w:pStyle w:val="NoSpacing"/>
+        <w:jc w:val="both"/>
+        <w:rPr>
+          <w:lang w:val="en-US"/>
+        </w:rPr>
+      </w:pPr>
+      <w:r>
+        <w:rPr>
+          <w:lang w:val="en-US"/>
+        </w:rPr>
+        <w:t>Accessibility refers to the design features to make apps usable to all people, including those with disabilities. It includes:</w:t>
+      </w:r>
+    </w:p>
+    <w:p>
+      <w:pPr>
+        <w:pStyle w:val="NoSpacing"/>
+        <w:numPr>
+          <w:ilvl w:val="0"/>
+          <w:numId w:val="21"/>
+        </w:numPr>
+        <w:jc w:val="both"/>
+        <w:rPr>
+          <w:lang w:val="en-US"/>
+        </w:rPr>
+      </w:pPr>
+      <w:r>
+        <w:rPr>
+          <w:b/>
+          <w:bCs/>
+          <w:lang w:val="en-US"/>
+        </w:rPr>
+        <w:t>Semantics:</w:t>
+      </w:r>
+      <w:r>
+        <w:rPr>
+          <w:lang w:val="en-US"/>
+        </w:rPr>
+        <w:t xml:space="preserve"> </w:t>
+      </w:r>
+      <w:r>
+        <w:rPr>
+          <w:lang w:val="en-US"/>
+        </w:rPr>
+        <w:t xml:space="preserve">Jetpack Compose uses semantics to describe the UI elements. You can use </w:t>
+      </w:r>
+      <w:proofErr w:type="spellStart"/>
+      <w:r>
+        <w:rPr>
+          <w:lang w:val="en-US"/>
+        </w:rPr>
+        <w:t>Modifier.semantics</w:t>
+      </w:r>
+      <w:proofErr w:type="spellEnd"/>
+      <w:r>
+        <w:rPr>
+          <w:lang w:val="en-US"/>
+        </w:rPr>
+        <w:t xml:space="preserve"> function to provide accessibility information, such as content descriptions, roles and states.</w:t>
+      </w:r>
+    </w:p>
+    <w:p>
+      <w:pPr>
+        <w:pStyle w:val="NoSpacing"/>
+        <w:numPr>
+          <w:ilvl w:val="0"/>
+          <w:numId w:val="21"/>
+        </w:numPr>
+        <w:jc w:val="both"/>
+        <w:rPr>
+          <w:lang w:val="en-US"/>
+        </w:rPr>
+      </w:pPr>
+      <w:r>
+        <w:rPr>
+          <w:b/>
+          <w:bCs/>
+          <w:lang w:val="en-US"/>
+        </w:rPr>
+        <w:t>Content Descriptions:</w:t>
+      </w:r>
+      <w:r>
+        <w:rPr>
+          <w:lang w:val="en-US"/>
+        </w:rPr>
+        <w:t xml:space="preserve"> </w:t>
+      </w:r>
+      <w:r>
+        <w:t>U</w:t>
+      </w:r>
+      <w:r>
+        <w:t>sed to describe the purpose of UI elements. You can set content descriptions using the</w:t>
+      </w:r>
+      <w:r>
+        <w:t xml:space="preserve"> </w:t>
+      </w:r>
+      <w:r>
+        <w:t>Modifier.contentDescription</w:t>
+      </w:r>
+      <w:r>
+        <w:t xml:space="preserve"> </w:t>
+      </w:r>
+      <w:r>
+        <w:t>function, which helps screen readers convey information to users</w:t>
+      </w:r>
+      <w:r>
+        <w:t>.</w:t>
+      </w:r>
+    </w:p>
+    <w:p>
+      <w:pPr>
+        <w:pStyle w:val="NoSpacing"/>
+        <w:numPr>
+          <w:ilvl w:val="0"/>
+          <w:numId w:val="21"/>
+        </w:numPr>
+        <w:jc w:val="both"/>
+        <w:rPr>
+          <w:lang w:val="en-US"/>
+        </w:rPr>
+      </w:pPr>
+      <w:r>
+        <w:rPr>
+          <w:b/>
+          <w:bCs/>
+          <w:lang w:val="en-US"/>
+        </w:rPr>
+        <w:t>Accessibility Actions:</w:t>
+      </w:r>
+      <w:r>
+        <w:rPr>
+          <w:lang w:val="en-US"/>
+        </w:rPr>
+        <w:t xml:space="preserve"> The </w:t>
+      </w:r>
+      <w:proofErr w:type="spellStart"/>
+      <w:r>
+        <w:rPr>
+          <w:lang w:val="en-US"/>
+        </w:rPr>
+        <w:t>Modifier.accessibilityAction</w:t>
+      </w:r>
+      <w:proofErr w:type="spellEnd"/>
+      <w:r>
+        <w:rPr>
+          <w:lang w:val="en-US"/>
+        </w:rPr>
+        <w:t xml:space="preserve"> function allows you to define custom actions to allow users to interact with elements that suits their needs.</w:t>
+      </w:r>
+    </w:p>
+    <w:p>
+      <w:pPr>
+        <w:pStyle w:val="NoSpacing"/>
+        <w:numPr>
+          <w:ilvl w:val="0"/>
+          <w:numId w:val="21"/>
+        </w:numPr>
+        <w:jc w:val="both"/>
+        <w:rPr>
+          <w:lang w:val="en-US"/>
+        </w:rPr>
+      </w:pPr>
+      <w:r>
+        <w:rPr>
+          <w:b/>
+          <w:bCs/>
+          <w:lang w:val="en-US"/>
+        </w:rPr>
+        <w:t>Focus Management:</w:t>
+      </w:r>
+      <w:r>
+        <w:rPr>
+          <w:lang w:val="en-US"/>
+        </w:rPr>
+        <w:t xml:space="preserve"> The </w:t>
+      </w:r>
+      <w:proofErr w:type="spellStart"/>
+      <w:r>
+        <w:rPr>
+          <w:lang w:val="en-US"/>
+        </w:rPr>
+        <w:t>Modifier.focusable</w:t>
+      </w:r>
+      <w:proofErr w:type="spellEnd"/>
+      <w:r>
+        <w:rPr>
+          <w:lang w:val="en-US"/>
+        </w:rPr>
+        <w:t xml:space="preserve"> functions is used to make elements focusable.</w:t>
+      </w:r>
+    </w:p>
+    <w:p>
+      <w:pPr>
+        <w:pStyle w:val="NoSpacing"/>
+        <w:numPr>
+          <w:ilvl w:val="0"/>
+          <w:numId w:val="21"/>
+        </w:numPr>
+        <w:jc w:val="both"/>
+        <w:rPr>
+          <w:lang w:val="en-US"/>
+        </w:rPr>
+      </w:pPr>
+      <w:r>
+        <w:rPr>
+          <w:b/>
+          <w:bCs/>
+          <w:lang w:val="en-US"/>
+        </w:rPr>
+        <w:t>Testing:</w:t>
+      </w:r>
+      <w:r>
+        <w:rPr>
+          <w:lang w:val="en-US"/>
+        </w:rPr>
+        <w:t xml:space="preserve"> </w:t>
+      </w:r>
+      <w:r>
+        <w:rPr>
+          <w:lang w:val="en-US"/>
+        </w:rPr>
+        <w:t xml:space="preserve">compose includes tools for testing accessibility, such as </w:t>
+      </w:r>
+      <w:r>
+        <w:t>the</w:t>
+      </w:r>
+      <w:r>
+        <w:t xml:space="preserve"> </w:t>
+      </w:r>
+      <w:r>
+        <w:t>AccessibilityNodeProvider</w:t>
+      </w:r>
+      <w:r>
+        <w:t xml:space="preserve"> </w:t>
+      </w:r>
+      <w:r>
+        <w:t>and</w:t>
+      </w:r>
+      <w:r>
+        <w:t xml:space="preserve"> </w:t>
+      </w:r>
+      <w:r>
+        <w:t>AccessibilityTestRule, which help ensure your app meets accessibility standards</w:t>
+      </w:r>
+      <w:r>
+        <w:t>.</w:t>
+      </w:r>
+    </w:p>
+    <w:p>
+      <w:pPr>
+        <w:pStyle w:val="NoSpacing"/>
+        <w:jc w:val="both"/>
+        <w:rPr>
+          <w:lang w:val="en-US"/>
+        </w:rPr>
+      </w:pPr>
     </w:p>
     <w:p>
       <w:pPr>
@@ -8485,6 +9191,123 @@
     </w:lvl>
   </w:abstractNum>
   <w:abstractNum w:abstractNumId="4" w15:restartNumberingAfterBreak="0">
+    <w:nsid w:val="07A27AD8"/>
+    <w:multiLevelType w:val="multilevel"/>
+    <w:tmpl w:val="1556C942"/>
+    <w:lvl w:ilvl="0">
+      <w:start w:val="1"/>
+      <w:numFmt w:val="decimal"/>
+      <w:lvlText w:val="%1."/>
+      <w:lvlJc w:val="left"/>
+      <w:pPr>
+        <w:tabs>
+          <w:tab w:val="num" w:pos="720"/>
+        </w:tabs>
+        <w:ind w:left="720" w:hanging="360"/>
+      </w:pPr>
+    </w:lvl>
+    <w:lvl w:ilvl="1">
+      <w:start w:val="1"/>
+      <w:numFmt w:val="bullet"/>
+      <w:lvlText w:val="o"/>
+      <w:lvlJc w:val="left"/>
+      <w:pPr>
+        <w:tabs>
+          <w:tab w:val="num" w:pos="1440"/>
+        </w:tabs>
+        <w:ind w:left="1440" w:hanging="360"/>
+      </w:pPr>
+      <w:rPr>
+        <w:rFonts w:ascii="Courier New" w:hAnsi="Courier New" w:hint="default"/>
+        <w:sz w:val="20"/>
+      </w:rPr>
+    </w:lvl>
+    <w:lvl w:ilvl="2" w:tentative="1">
+      <w:start w:val="1"/>
+      <w:numFmt w:val="decimal"/>
+      <w:lvlText w:val="%3."/>
+      <w:lvlJc w:val="left"/>
+      <w:pPr>
+        <w:tabs>
+          <w:tab w:val="num" w:pos="2160"/>
+        </w:tabs>
+        <w:ind w:left="2160" w:hanging="360"/>
+      </w:pPr>
+    </w:lvl>
+    <w:lvl w:ilvl="3" w:tentative="1">
+      <w:start w:val="1"/>
+      <w:numFmt w:val="decimal"/>
+      <w:lvlText w:val="%4."/>
+      <w:lvlJc w:val="left"/>
+      <w:pPr>
+        <w:tabs>
+          <w:tab w:val="num" w:pos="2880"/>
+        </w:tabs>
+        <w:ind w:left="2880" w:hanging="360"/>
+      </w:pPr>
+    </w:lvl>
+    <w:lvl w:ilvl="4" w:tentative="1">
+      <w:start w:val="1"/>
+      <w:numFmt w:val="decimal"/>
+      <w:lvlText w:val="%5."/>
+      <w:lvlJc w:val="left"/>
+      <w:pPr>
+        <w:tabs>
+          <w:tab w:val="num" w:pos="3600"/>
+        </w:tabs>
+        <w:ind w:left="3600" w:hanging="360"/>
+      </w:pPr>
+    </w:lvl>
+    <w:lvl w:ilvl="5" w:tentative="1">
+      <w:start w:val="1"/>
+      <w:numFmt w:val="decimal"/>
+      <w:lvlText w:val="%6."/>
+      <w:lvlJc w:val="left"/>
+      <w:pPr>
+        <w:tabs>
+          <w:tab w:val="num" w:pos="4320"/>
+        </w:tabs>
+        <w:ind w:left="4320" w:hanging="360"/>
+      </w:pPr>
+    </w:lvl>
+    <w:lvl w:ilvl="6" w:tentative="1">
+      <w:start w:val="1"/>
+      <w:numFmt w:val="decimal"/>
+      <w:lvlText w:val="%7."/>
+      <w:lvlJc w:val="left"/>
+      <w:pPr>
+        <w:tabs>
+          <w:tab w:val="num" w:pos="5040"/>
+        </w:tabs>
+        <w:ind w:left="5040" w:hanging="360"/>
+      </w:pPr>
+    </w:lvl>
+    <w:lvl w:ilvl="7" w:tentative="1">
+      <w:start w:val="1"/>
+      <w:numFmt w:val="decimal"/>
+      <w:lvlText w:val="%8."/>
+      <w:lvlJc w:val="left"/>
+      <w:pPr>
+        <w:tabs>
+          <w:tab w:val="num" w:pos="5760"/>
+        </w:tabs>
+        <w:ind w:left="5760" w:hanging="360"/>
+      </w:pPr>
+    </w:lvl>
+    <w:lvl w:ilvl="8" w:tentative="1">
+      <w:start w:val="1"/>
+      <w:numFmt w:val="decimal"/>
+      <w:lvlText w:val="%9."/>
+      <w:lvlJc w:val="left"/>
+      <w:pPr>
+        <w:tabs>
+          <w:tab w:val="num" w:pos="6480"/>
+        </w:tabs>
+        <w:ind w:left="6480" w:hanging="360"/>
+      </w:pPr>
+    </w:lvl>
+  </w:abstractNum>
+  <w:abstractNum w:abstractNumId="5" w15:restartNumberingAfterBreak="0">
     <w:nsid w:val="0D7A2C63"/>
     <w:multiLevelType w:val="hybridMultilevel"/>
     <w:tmpl w:val="31E2156E"/>
@@ -8597,7 +9420,7 @@
       </w:rPr>
     </w:lvl>
   </w:abstractNum>
-  <w:abstractNum w:abstractNumId="5" w15:restartNumberingAfterBreak="0">
+  <w:abstractNum w:abstractNumId="6" w15:restartNumberingAfterBreak="0">
     <w:nsid w:val="13667241"/>
     <w:multiLevelType w:val="multilevel"/>
     <w:tmpl w:val="D618FF92"/>
@@ -8746,7 +9569,7 @@
       </w:rPr>
     </w:lvl>
   </w:abstractNum>
-  <w:abstractNum w:abstractNumId="6" w15:restartNumberingAfterBreak="0">
+  <w:abstractNum w:abstractNumId="7" w15:restartNumberingAfterBreak="0">
     <w:nsid w:val="13817762"/>
     <w:multiLevelType w:val="hybridMultilevel"/>
     <w:tmpl w:val="25E4EE32"/>
@@ -8836,7 +9659,7 @@
       </w:pPr>
     </w:lvl>
   </w:abstractNum>
-  <w:abstractNum w:abstractNumId="7" w15:restartNumberingAfterBreak="0">
+  <w:abstractNum w:abstractNumId="8" w15:restartNumberingAfterBreak="0">
     <w:nsid w:val="149F58A0"/>
     <w:multiLevelType w:val="hybridMultilevel"/>
     <w:tmpl w:val="494EBE6A"/>
@@ -8925,7 +9748,7 @@
       </w:pPr>
     </w:lvl>
   </w:abstractNum>
-  <w:abstractNum w:abstractNumId="8" w15:restartNumberingAfterBreak="0">
+  <w:abstractNum w:abstractNumId="9" w15:restartNumberingAfterBreak="0">
     <w:nsid w:val="22472F93"/>
     <w:multiLevelType w:val="multilevel"/>
     <w:tmpl w:val="D1DEC618"/>
@@ -9074,7 +9897,7 @@
       </w:rPr>
     </w:lvl>
   </w:abstractNum>
-  <w:abstractNum w:abstractNumId="9" w15:restartNumberingAfterBreak="0">
+  <w:abstractNum w:abstractNumId="10" w15:restartNumberingAfterBreak="0">
     <w:nsid w:val="27092EF1"/>
     <w:multiLevelType w:val="multilevel"/>
     <w:tmpl w:val="1796222A"/>
@@ -9223,7 +10046,7 @@
       </w:rPr>
     </w:lvl>
   </w:abstractNum>
-  <w:abstractNum w:abstractNumId="10" w15:restartNumberingAfterBreak="0">
+  <w:abstractNum w:abstractNumId="11" w15:restartNumberingAfterBreak="0">
     <w:nsid w:val="320D69D4"/>
     <w:multiLevelType w:val="multilevel"/>
     <w:tmpl w:val="68146496"/>
@@ -9372,7 +10195,119 @@
       </w:rPr>
     </w:lvl>
   </w:abstractNum>
-  <w:abstractNum w:abstractNumId="11" w15:restartNumberingAfterBreak="0">
+  <w:abstractNum w:abstractNumId="12" w15:restartNumberingAfterBreak="0">
+    <w:nsid w:val="33655A8B"/>
+    <w:multiLevelType w:val="hybridMultilevel"/>
+    <w:tmpl w:val="8EDE5C2A"/>
+    <w:lvl w:ilvl="0" w:tplc="952E8714">
+      <w:numFmt w:val="bullet"/>
+      <w:lvlText w:val="-"/>
+      <w:lvlJc w:val="left"/>
+      <w:pPr>
+        <w:ind w:left="720" w:hanging="360"/>
+      </w:pPr>
+      <w:rPr>
+        <w:rFonts w:ascii="Calibri" w:eastAsia="Songti SC" w:hAnsi="Calibri" w:cs="Calibri" w:hint="default"/>
+      </w:rPr>
+    </w:lvl>
+    <w:lvl w:ilvl="1" w:tplc="04090003">
+      <w:start w:val="1"/>
+      <w:numFmt w:val="bullet"/>
+      <w:lvlText w:val="o"/>
+      <w:lvlJc w:val="left"/>
+      <w:pPr>
+        <w:ind w:left="1440" w:hanging="360"/>
+      </w:pPr>
+      <w:rPr>
+        <w:rFonts w:ascii="Courier New" w:hAnsi="Courier New" w:cs="Courier New" w:hint="default"/>
+      </w:rPr>
+    </w:lvl>
+    <w:lvl w:ilvl="2" w:tplc="04090005" w:tentative="1">
+      <w:start w:val="1"/>
+      <w:numFmt w:val="bullet"/>
+      <w:lvlText w:val=""/>
+      <w:lvlJc w:val="left"/>
+      <w:pPr>
+        <w:ind w:left="2160" w:hanging="360"/>
+      </w:pPr>
+      <w:rPr>
+        <w:rFonts w:ascii="Wingdings" w:hAnsi="Wingdings" w:hint="default"/>
+      </w:rPr>
+    </w:lvl>
+    <w:lvl w:ilvl="3" w:tplc="04090001" w:tentative="1">
+      <w:start w:val="1"/>
+      <w:numFmt w:val="bullet"/>
+      <w:lvlText w:val=""/>
+      <w:lvlJc w:val="left"/>
+      <w:pPr>
+        <w:ind w:left="2880" w:hanging="360"/>
+      </w:pPr>
+      <w:rPr>
+        <w:rFonts w:ascii="Symbol" w:hAnsi="Symbol" w:hint="default"/>
+      </w:rPr>
+    </w:lvl>
+    <w:lvl w:ilvl="4" w:tplc="04090003" w:tentative="1">
+      <w:start w:val="1"/>
+      <w:numFmt w:val="bullet"/>
+      <w:lvlText w:val="o"/>
+      <w:lvlJc w:val="left"/>
+      <w:pPr>
+        <w:ind w:left="3600" w:hanging="360"/>
+      </w:pPr>
+      <w:rPr>
+        <w:rFonts w:ascii="Courier New" w:hAnsi="Courier New" w:cs="Courier New" w:hint="default"/>
+      </w:rPr>
+    </w:lvl>
+    <w:lvl w:ilvl="5" w:tplc="04090005" w:tentative="1">
+      <w:start w:val="1"/>
+      <w:numFmt w:val="bullet"/>
+      <w:lvlText w:val=""/>
+      <w:lvlJc w:val="left"/>
+      <w:pPr>
+        <w:ind w:left="4320" w:hanging="360"/>
+      </w:pPr>
+      <w:rPr>
+        <w:rFonts w:ascii="Wingdings" w:hAnsi="Wingdings" w:hint="default"/>
+      </w:rPr>
+    </w:lvl>
+    <w:lvl w:ilvl="6" w:tplc="04090001" w:tentative="1">
+      <w:start w:val="1"/>
+      <w:numFmt w:val="bullet"/>
+      <w:lvlText w:val=""/>
+      <w:lvlJc w:val="left"/>
+      <w:pPr>
+        <w:ind w:left="5040" w:hanging="360"/>
+      </w:pPr>
+      <w:rPr>
+        <w:rFonts w:ascii="Symbol" w:hAnsi="Symbol" w:hint="default"/>
+      </w:rPr>
+    </w:lvl>
+    <w:lvl w:ilvl="7" w:tplc="04090003" w:tentative="1">
+      <w:start w:val="1"/>
+      <w:numFmt w:val="bullet"/>
+      <w:lvlText w:val="o"/>
+      <w:lvlJc w:val="left"/>
+      <w:pPr>
+        <w:ind w:left="5760" w:hanging="360"/>
+      </w:pPr>
+      <w:rPr>
+        <w:rFonts w:ascii="Courier New" w:hAnsi="Courier New" w:cs="Courier New" w:hint="default"/>
+      </w:rPr>
+    </w:lvl>
+    <w:lvl w:ilvl="8" w:tplc="04090005" w:tentative="1">
+      <w:start w:val="1"/>
+      <w:numFmt w:val="bullet"/>
+      <w:lvlText w:val=""/>
+      <w:lvlJc w:val="left"/>
+      <w:pPr>
+        <w:ind w:left="6480" w:hanging="360"/>
+      </w:pPr>
+      <w:rPr>
+        <w:rFonts w:ascii="Wingdings" w:hAnsi="Wingdings" w:hint="default"/>
+      </w:rPr>
+    </w:lvl>
+  </w:abstractNum>
+  <w:abstractNum w:abstractNumId="13" w15:restartNumberingAfterBreak="0">
     <w:nsid w:val="39941C53"/>
     <w:multiLevelType w:val="hybridMultilevel"/>
     <w:tmpl w:val="25BE71D0"/>
@@ -9461,7 +10396,7 @@
       </w:pPr>
     </w:lvl>
   </w:abstractNum>
-  <w:abstractNum w:abstractNumId="12" w15:restartNumberingAfterBreak="0">
+  <w:abstractNum w:abstractNumId="14" w15:restartNumberingAfterBreak="0">
     <w:nsid w:val="3A65681D"/>
     <w:multiLevelType w:val="hybridMultilevel"/>
     <w:tmpl w:val="22DA7CF4"/>
@@ -9550,7 +10485,7 @@
       </w:pPr>
     </w:lvl>
   </w:abstractNum>
-  <w:abstractNum w:abstractNumId="13" w15:restartNumberingAfterBreak="0">
+  <w:abstractNum w:abstractNumId="15" w15:restartNumberingAfterBreak="0">
     <w:nsid w:val="3AAA4224"/>
     <w:multiLevelType w:val="multilevel"/>
     <w:tmpl w:val="1EA85252"/>
@@ -9699,7 +10634,7 @@
       </w:rPr>
     </w:lvl>
   </w:abstractNum>
-  <w:abstractNum w:abstractNumId="14" w15:restartNumberingAfterBreak="0">
+  <w:abstractNum w:abstractNumId="16" w15:restartNumberingAfterBreak="0">
     <w:nsid w:val="412E4BAF"/>
     <w:multiLevelType w:val="hybridMultilevel"/>
     <w:tmpl w:val="DC600846"/>
@@ -9788,7 +10723,7 @@
       </w:pPr>
     </w:lvl>
   </w:abstractNum>
-  <w:abstractNum w:abstractNumId="15" w15:restartNumberingAfterBreak="0">
+  <w:abstractNum w:abstractNumId="17" w15:restartNumberingAfterBreak="0">
     <w:nsid w:val="41604FA2"/>
     <w:multiLevelType w:val="hybridMultilevel"/>
     <w:tmpl w:val="26C6E68C"/>
@@ -9877,7 +10812,7 @@
       </w:pPr>
     </w:lvl>
   </w:abstractNum>
-  <w:abstractNum w:abstractNumId="16" w15:restartNumberingAfterBreak="0">
+  <w:abstractNum w:abstractNumId="18" w15:restartNumberingAfterBreak="0">
     <w:nsid w:val="426152C1"/>
     <w:multiLevelType w:val="hybridMultilevel"/>
     <w:tmpl w:val="E5C42668"/>
@@ -9990,7 +10925,7 @@
       </w:rPr>
     </w:lvl>
   </w:abstractNum>
-  <w:abstractNum w:abstractNumId="17" w15:restartNumberingAfterBreak="0">
+  <w:abstractNum w:abstractNumId="19" w15:restartNumberingAfterBreak="0">
     <w:nsid w:val="430022A5"/>
     <w:multiLevelType w:val="multilevel"/>
     <w:tmpl w:val="AB08F152"/>
@@ -10139,7 +11074,7 @@
       </w:rPr>
     </w:lvl>
   </w:abstractNum>
-  <w:abstractNum w:abstractNumId="18" w15:restartNumberingAfterBreak="0">
+  <w:abstractNum w:abstractNumId="20" w15:restartNumberingAfterBreak="0">
     <w:nsid w:val="47171369"/>
     <w:multiLevelType w:val="hybridMultilevel"/>
     <w:tmpl w:val="24484E60"/>
@@ -10229,7 +11164,7 @@
       </w:pPr>
     </w:lvl>
   </w:abstractNum>
-  <w:abstractNum w:abstractNumId="19" w15:restartNumberingAfterBreak="0">
+  <w:abstractNum w:abstractNumId="21" w15:restartNumberingAfterBreak="0">
     <w:nsid w:val="4DDB7FA3"/>
     <w:multiLevelType w:val="multilevel"/>
     <w:tmpl w:val="B78638CA"/>
@@ -10378,7 +11313,7 @@
       </w:rPr>
     </w:lvl>
   </w:abstractNum>
-  <w:abstractNum w:abstractNumId="20" w15:restartNumberingAfterBreak="0">
+  <w:abstractNum w:abstractNumId="22" w15:restartNumberingAfterBreak="0">
     <w:nsid w:val="56832345"/>
     <w:multiLevelType w:val="hybridMultilevel"/>
     <w:tmpl w:val="A1F23A2E"/>
@@ -10467,7 +11402,7 @@
       </w:pPr>
     </w:lvl>
   </w:abstractNum>
-  <w:abstractNum w:abstractNumId="21" w15:restartNumberingAfterBreak="0">
+  <w:abstractNum w:abstractNumId="23" w15:restartNumberingAfterBreak="0">
     <w:nsid w:val="5D084FCC"/>
     <w:multiLevelType w:val="multilevel"/>
     <w:tmpl w:val="966E7EF4"/>
@@ -10612,7 +11547,7 @@
       </w:rPr>
     </w:lvl>
   </w:abstractNum>
-  <w:abstractNum w:abstractNumId="22" w15:restartNumberingAfterBreak="0">
+  <w:abstractNum w:abstractNumId="24" w15:restartNumberingAfterBreak="0">
     <w:nsid w:val="601D78C9"/>
     <w:multiLevelType w:val="hybridMultilevel"/>
     <w:tmpl w:val="A966353E"/>
@@ -10725,7 +11660,7 @@
       </w:rPr>
     </w:lvl>
   </w:abstractNum>
-  <w:abstractNum w:abstractNumId="23" w15:restartNumberingAfterBreak="0">
+  <w:abstractNum w:abstractNumId="25" w15:restartNumberingAfterBreak="0">
     <w:nsid w:val="60CF4079"/>
     <w:multiLevelType w:val="multilevel"/>
     <w:tmpl w:val="6944ED52"/>
@@ -10874,7 +11809,7 @@
       </w:rPr>
     </w:lvl>
   </w:abstractNum>
-  <w:abstractNum w:abstractNumId="24" w15:restartNumberingAfterBreak="0">
+  <w:abstractNum w:abstractNumId="26" w15:restartNumberingAfterBreak="0">
     <w:nsid w:val="61426872"/>
     <w:multiLevelType w:val="multilevel"/>
     <w:tmpl w:val="538EF92E"/>
@@ -11023,7 +11958,7 @@
       </w:rPr>
     </w:lvl>
   </w:abstractNum>
-  <w:abstractNum w:abstractNumId="25" w15:restartNumberingAfterBreak="0">
+  <w:abstractNum w:abstractNumId="27" w15:restartNumberingAfterBreak="0">
     <w:nsid w:val="7C674A44"/>
     <w:multiLevelType w:val="hybridMultilevel"/>
     <w:tmpl w:val="E35AA8AA"/>
@@ -11113,31 +12048,31 @@
     </w:lvl>
   </w:abstractNum>
   <w:num w:numId="1" w16cid:durableId="1861551741">
-    <w:abstractNumId w:val="7"/>
+    <w:abstractNumId w:val="8"/>
   </w:num>
   <w:num w:numId="2" w16cid:durableId="1278177410">
     <w:abstractNumId w:val="1"/>
   </w:num>
   <w:num w:numId="3" w16cid:durableId="1911960773">
-    <w:abstractNumId w:val="6"/>
+    <w:abstractNumId w:val="7"/>
   </w:num>
   <w:num w:numId="4" w16cid:durableId="1780638907">
+    <w:abstractNumId w:val="17"/>
+  </w:num>
+  <w:num w:numId="5" w16cid:durableId="1085566781">
+    <w:abstractNumId w:val="18"/>
+  </w:num>
+  <w:num w:numId="6" w16cid:durableId="2142532068">
+    <w:abstractNumId w:val="14"/>
+  </w:num>
+  <w:num w:numId="7" w16cid:durableId="910313779">
+    <w:abstractNumId w:val="27"/>
+  </w:num>
+  <w:num w:numId="8" w16cid:durableId="1459303236">
     <w:abstractNumId w:val="15"/>
   </w:num>
-  <w:num w:numId="5" w16cid:durableId="1085566781">
-    <w:abstractNumId w:val="16"/>
-  </w:num>
-  <w:num w:numId="6" w16cid:durableId="2142532068">
-    <w:abstractNumId w:val="12"/>
-  </w:num>
-  <w:num w:numId="7" w16cid:durableId="910313779">
-    <w:abstractNumId w:val="25"/>
-  </w:num>
-  <w:num w:numId="8" w16cid:durableId="1459303236">
-    <w:abstractNumId w:val="13"/>
-  </w:num>
   <w:num w:numId="9" w16cid:durableId="1057237778">
-    <w:abstractNumId w:val="13"/>
+    <w:abstractNumId w:val="15"/>
     <w:lvlOverride w:ilvl="1">
       <w:lvl w:ilvl="1">
         <w:numFmt w:val="bullet"/>
@@ -11157,7 +12092,7 @@
     </w:lvlOverride>
   </w:num>
   <w:num w:numId="10" w16cid:durableId="890578546">
-    <w:abstractNumId w:val="13"/>
+    <w:abstractNumId w:val="15"/>
     <w:lvlOverride w:ilvl="1">
       <w:lvl w:ilvl="1">
         <w:numFmt w:val="bullet"/>
@@ -11177,7 +12112,7 @@
     </w:lvlOverride>
   </w:num>
   <w:num w:numId="11" w16cid:durableId="1357272219">
-    <w:abstractNumId w:val="13"/>
+    <w:abstractNumId w:val="15"/>
     <w:lvlOverride w:ilvl="1">
       <w:lvl w:ilvl="1">
         <w:numFmt w:val="bullet"/>
@@ -11197,10 +12132,10 @@
     </w:lvlOverride>
   </w:num>
   <w:num w:numId="12" w16cid:durableId="89812581">
-    <w:abstractNumId w:val="9"/>
+    <w:abstractNumId w:val="10"/>
   </w:num>
   <w:num w:numId="13" w16cid:durableId="1231161574">
-    <w:abstractNumId w:val="9"/>
+    <w:abstractNumId w:val="10"/>
     <w:lvlOverride w:ilvl="1">
       <w:lvl w:ilvl="1">
         <w:numFmt w:val="bullet"/>
@@ -11220,7 +12155,7 @@
     </w:lvlOverride>
   </w:num>
   <w:num w:numId="14" w16cid:durableId="44065906">
-    <w:abstractNumId w:val="9"/>
+    <w:abstractNumId w:val="10"/>
     <w:lvlOverride w:ilvl="1">
       <w:lvl w:ilvl="1">
         <w:numFmt w:val="bullet"/>
@@ -11240,7 +12175,7 @@
     </w:lvlOverride>
   </w:num>
   <w:num w:numId="15" w16cid:durableId="1441799111">
-    <w:abstractNumId w:val="9"/>
+    <w:abstractNumId w:val="10"/>
     <w:lvlOverride w:ilvl="1">
       <w:lvl w:ilvl="1">
         <w:numFmt w:val="bullet"/>
@@ -11260,13 +12195,13 @@
     </w:lvlOverride>
   </w:num>
   <w:num w:numId="16" w16cid:durableId="557402333">
-    <w:abstractNumId w:val="4"/>
+    <w:abstractNumId w:val="5"/>
   </w:num>
   <w:num w:numId="17" w16cid:durableId="2089421101">
-    <w:abstractNumId w:val="24"/>
+    <w:abstractNumId w:val="26"/>
   </w:num>
   <w:num w:numId="18" w16cid:durableId="1732461475">
-    <w:abstractNumId w:val="24"/>
+    <w:abstractNumId w:val="26"/>
     <w:lvlOverride w:ilvl="1">
       <w:lvl w:ilvl="1">
         <w:numFmt w:val="bullet"/>
@@ -11286,7 +12221,7 @@
     </w:lvlOverride>
   </w:num>
   <w:num w:numId="19" w16cid:durableId="213661338">
-    <w:abstractNumId w:val="24"/>
+    <w:abstractNumId w:val="26"/>
     <w:lvlOverride w:ilvl="1">
       <w:lvl w:ilvl="1">
         <w:numFmt w:val="bullet"/>
@@ -11306,7 +12241,7 @@
     </w:lvlOverride>
   </w:num>
   <w:num w:numId="20" w16cid:durableId="1480464044">
-    <w:abstractNumId w:val="24"/>
+    <w:abstractNumId w:val="26"/>
     <w:lvlOverride w:ilvl="1">
       <w:lvl w:ilvl="1">
         <w:numFmt w:val="bullet"/>
@@ -11326,49 +12261,175 @@
     </w:lvlOverride>
   </w:num>
   <w:num w:numId="21" w16cid:durableId="573659733">
-    <w:abstractNumId w:val="21"/>
+    <w:abstractNumId w:val="23"/>
   </w:num>
   <w:num w:numId="22" w16cid:durableId="549270540">
-    <w:abstractNumId w:val="22"/>
+    <w:abstractNumId w:val="24"/>
   </w:num>
   <w:num w:numId="23" w16cid:durableId="406802046">
-    <w:abstractNumId w:val="10"/>
+    <w:abstractNumId w:val="11"/>
   </w:num>
   <w:num w:numId="24" w16cid:durableId="1963269674">
-    <w:abstractNumId w:val="19"/>
+    <w:abstractNumId w:val="21"/>
   </w:num>
   <w:num w:numId="25" w16cid:durableId="1717193312">
     <w:abstractNumId w:val="0"/>
   </w:num>
   <w:num w:numId="26" w16cid:durableId="64885676">
-    <w:abstractNumId w:val="14"/>
+    <w:abstractNumId w:val="16"/>
   </w:num>
   <w:num w:numId="27" w16cid:durableId="545412043">
-    <w:abstractNumId w:val="8"/>
+    <w:abstractNumId w:val="9"/>
   </w:num>
   <w:num w:numId="28" w16cid:durableId="2003778974">
-    <w:abstractNumId w:val="23"/>
+    <w:abstractNumId w:val="25"/>
   </w:num>
   <w:num w:numId="29" w16cid:durableId="342055335">
-    <w:abstractNumId w:val="5"/>
+    <w:abstractNumId w:val="6"/>
   </w:num>
   <w:num w:numId="30" w16cid:durableId="564075247">
     <w:abstractNumId w:val="3"/>
   </w:num>
   <w:num w:numId="31" w16cid:durableId="1059211042">
-    <w:abstractNumId w:val="17"/>
+    <w:abstractNumId w:val="19"/>
   </w:num>
   <w:num w:numId="32" w16cid:durableId="1466387698">
-    <w:abstractNumId w:val="18"/>
+    <w:abstractNumId w:val="20"/>
   </w:num>
   <w:num w:numId="33" w16cid:durableId="2128696845">
     <w:abstractNumId w:val="2"/>
   </w:num>
   <w:num w:numId="34" w16cid:durableId="1102530209">
-    <w:abstractNumId w:val="20"/>
+    <w:abstractNumId w:val="22"/>
   </w:num>
   <w:num w:numId="35" w16cid:durableId="1792868491">
-    <w:abstractNumId w:val="11"/>
+    <w:abstractNumId w:val="13"/>
+  </w:num>
+  <w:num w:numId="36" w16cid:durableId="1324352473">
+    <w:abstractNumId w:val="12"/>
+  </w:num>
+  <w:num w:numId="37" w16cid:durableId="879786174">
+    <w:abstractNumId w:val="4"/>
+  </w:num>
+  <w:num w:numId="38" w16cid:durableId="1577132554">
+    <w:abstractNumId w:val="4"/>
+    <w:lvlOverride w:ilvl="1">
+      <w:lvl w:ilvl="1">
+        <w:numFmt w:val="bullet"/>
+        <w:lvlText w:val=""/>
+        <w:lvlJc w:val="left"/>
+        <w:pPr>
+          <w:tabs>
+            <w:tab w:val="num" w:pos="1440"/>
+          </w:tabs>
+          <w:ind w:left="1440" w:hanging="360"/>
+        </w:pPr>
+        <w:rPr>
+          <w:rFonts w:ascii="Symbol" w:hAnsi="Symbol" w:hint="default"/>
+          <w:sz w:val="20"/>
+        </w:rPr>
+      </w:lvl>
+    </w:lvlOverride>
+  </w:num>
+  <w:num w:numId="39" w16cid:durableId="37901277">
+    <w:abstractNumId w:val="4"/>
+    <w:lvlOverride w:ilvl="1">
+      <w:lvl w:ilvl="1">
+        <w:numFmt w:val="bullet"/>
+        <w:lvlText w:val=""/>
+        <w:lvlJc w:val="left"/>
+        <w:pPr>
+          <w:tabs>
+            <w:tab w:val="num" w:pos="1440"/>
+          </w:tabs>
+          <w:ind w:left="1440" w:hanging="360"/>
+        </w:pPr>
+        <w:rPr>
+          <w:rFonts w:ascii="Symbol" w:hAnsi="Symbol" w:hint="default"/>
+          <w:sz w:val="20"/>
+        </w:rPr>
+      </w:lvl>
+    </w:lvlOverride>
+  </w:num>
+  <w:num w:numId="40" w16cid:durableId="2073237801">
+    <w:abstractNumId w:val="4"/>
+    <w:lvlOverride w:ilvl="1">
+      <w:lvl w:ilvl="1">
+        <w:numFmt w:val="bullet"/>
+        <w:lvlText w:val=""/>
+        <w:lvlJc w:val="left"/>
+        <w:pPr>
+          <w:tabs>
+            <w:tab w:val="num" w:pos="1440"/>
+          </w:tabs>
+          <w:ind w:left="1440" w:hanging="360"/>
+        </w:pPr>
+        <w:rPr>
+          <w:rFonts w:ascii="Symbol" w:hAnsi="Symbol" w:hint="default"/>
+          <w:sz w:val="20"/>
+        </w:rPr>
+      </w:lvl>
+    </w:lvlOverride>
+  </w:num>
+  <w:num w:numId="41" w16cid:durableId="1847012226">
+    <w:abstractNumId w:val="4"/>
+    <w:lvlOverride w:ilvl="1">
+      <w:lvl w:ilvl="1">
+        <w:numFmt w:val="bullet"/>
+        <w:lvlText w:val=""/>
+        <w:lvlJc w:val="left"/>
+        <w:pPr>
+          <w:tabs>
+            <w:tab w:val="num" w:pos="1440"/>
+          </w:tabs>
+          <w:ind w:left="1440" w:hanging="360"/>
+        </w:pPr>
+        <w:rPr>
+          <w:rFonts w:ascii="Symbol" w:hAnsi="Symbol" w:hint="default"/>
+          <w:sz w:val="20"/>
+        </w:rPr>
+      </w:lvl>
+    </w:lvlOverride>
+  </w:num>
+  <w:num w:numId="42" w16cid:durableId="439767202">
+    <w:abstractNumId w:val="4"/>
+    <w:lvlOverride w:ilvl="1">
+      <w:lvl w:ilvl="1">
+        <w:numFmt w:val="bullet"/>
+        <w:lvlText w:val=""/>
+        <w:lvlJc w:val="left"/>
+        <w:pPr>
+          <w:tabs>
+            <w:tab w:val="num" w:pos="1440"/>
+          </w:tabs>
+          <w:ind w:left="1440" w:hanging="360"/>
+        </w:pPr>
+        <w:rPr>
+          <w:rFonts w:ascii="Symbol" w:hAnsi="Symbol" w:hint="default"/>
+          <w:sz w:val="20"/>
+        </w:rPr>
+      </w:lvl>
+    </w:lvlOverride>
+  </w:num>
+  <w:num w:numId="43" w16cid:durableId="6296494">
+    <w:abstractNumId w:val="4"/>
+    <w:lvlOverride w:ilvl="1">
+      <w:lvl w:ilvl="1">
+        <w:numFmt w:val="bullet"/>
+        <w:lvlText w:val=""/>
+        <w:lvlJc w:val="left"/>
+        <w:pPr>
+          <w:tabs>
+            <w:tab w:val="num" w:pos="1440"/>
+          </w:tabs>
+          <w:ind w:left="1440" w:hanging="360"/>
+        </w:pPr>
+        <w:rPr>
+          <w:rFonts w:ascii="Symbol" w:hAnsi="Symbol" w:hint="default"/>
+          <w:sz w:val="20"/>
+        </w:rPr>
+      </w:lvl>
+    </w:lvlOverride>
   </w:num>
 </w:numbering>
 </file>

</xml_diff>